<commit_message>
max weight first attempt
</commit_message>
<xml_diff>
--- a/LabTA Matching Writeup.docx
+++ b/LabTA Matching Writeup.docx
@@ -11,8 +11,13 @@
       <w:pPr>
         <w:jc w:val="center"/>
       </w:pPr>
-      <w:r>
-        <w:t>LabTA Matching Writeup</w:t>
+      <w:proofErr w:type="spellStart"/>
+      <w:r>
+        <w:t>LabTA</w:t>
+      </w:r>
+      <w:proofErr w:type="spellEnd"/>
+      <w:r>
+        <w:t xml:space="preserve"> Matching Writeup</w:t>
       </w:r>
     </w:p>
     <w:p>
@@ -355,7 +360,15 @@
     <w:p/>
     <w:p>
       <w:r>
-        <w:t xml:space="preserve">However, by allowing TA’s to work up to 8 hours, there was high variance in happiness. When I lowered to 4 hrs cap, the variance was lower than Shirley’s </w:t>
+        <w:t xml:space="preserve">However, by allowing TA’s to work up to 8 hours, there was high variance in happiness. When I lowered to 4 </w:t>
+      </w:r>
+      <w:proofErr w:type="spellStart"/>
+      <w:r>
+        <w:t>hrs</w:t>
+      </w:r>
+      <w:proofErr w:type="spellEnd"/>
+      <w:r>
+        <w:t xml:space="preserve"> cap, the variance was lower than Shirley’s </w:t>
       </w:r>
       <w:r>
         <w:t>and</w:t>
@@ -382,7 +395,15 @@
         <w:t>4 on average).</w:t>
       </w:r>
       <w:r>
-        <w:t xml:space="preserve"> So there is a tradeoff here between keeping everyone similarly happy and maximizing total happiness.</w:t>
+        <w:t xml:space="preserve"> </w:t>
+      </w:r>
+      <w:proofErr w:type="gramStart"/>
+      <w:r>
+        <w:t>So</w:t>
+      </w:r>
+      <w:proofErr w:type="gramEnd"/>
+      <w:r>
+        <w:t xml:space="preserve"> there is a tradeoff here between keeping everyone similarly happy and maximizing total happiness.</w:t>
       </w:r>
       <w:r>
         <w:t xml:space="preserve"> If we keep everyone similarly happy by reducing the hours worked cap to 4, the algorithm is comparable to Shirley.</w:t>
@@ -394,7 +415,15 @@
     <w:p/>
     <w:p>
       <w:r>
-        <w:t>The correlation between availability and happiness is promising because it shows that my attempt to consider the slots a student was already given yielded a more “fair” matching. However, I believe that a much higher correlation than .25 is possible. Any thoughts about how to improve the fairness of the matching will be very helpful.</w:t>
+        <w:t xml:space="preserve">The correlation between availability and happiness is promising because it shows that my attempt to consider the slots a student was already given yielded a </w:t>
+      </w:r>
+      <w:proofErr w:type="gramStart"/>
+      <w:r>
+        <w:t>more “fair”</w:t>
+      </w:r>
+      <w:proofErr w:type="gramEnd"/>
+      <w:r>
+        <w:t xml:space="preserve"> matching. However, I believe that a much higher correlation than .25 is possible. Any thoughts about how to improve the fairness of the matching will be very helpful.</w:t>
       </w:r>
     </w:p>
     <w:p/>
@@ -416,31 +445,1723 @@
         <w:t>Update (6-10):</w:t>
       </w:r>
     </w:p>
-    <w:p>
+    <w:p/>
+    <w:p>
+      <w:r>
+        <w:t xml:space="preserve">When I compared the variance of happiness, Shirley's matching had low variance (&lt;2), whereas the </w:t>
+      </w:r>
+      <w:proofErr w:type="gramStart"/>
+      <w:r>
+        <w:t>algorithm's</w:t>
+      </w:r>
+      <w:proofErr w:type="gramEnd"/>
+      <w:r>
+        <w:t xml:space="preserve"> had ~7. This is because no one received more than 2 slots in Shirley's matching. To lower the variance of happiness, I dropped the possible number of slots a TA could get to 2. It had the desired effect of lowering variance to &lt;2. However, it greatly lowered total happiness to ~235 (just above Shirley's) and gave out ~five 1's (Shirley's gave out one '1'). Thus, the algorithm seems to give a comparable performance to Shirley's manual selection with the additional bonuses of 1. having many parameters to play around with 2. being instantaneous 3. giving different matchings with statistics to compare them by.</w:t>
+      </w:r>
+    </w:p>
+    <w:p/>
+    <w:p>
+      <w:r>
+        <w:t>Update (6-11):</w:t>
+      </w:r>
+    </w:p>
+    <w:p/>
+    <w:p>
+      <w:r>
+        <w:t>Added envy-free and incorrect stats: mine does much better than Shirley’s in these regards.</w:t>
+      </w:r>
+    </w:p>
+    <w:p>
+      <w:r>
+        <w:t>Patched up overlapping slots bug</w:t>
+      </w:r>
+    </w:p>
+    <w:p/>
+    <w:p>
+      <w:r>
+        <w:t>Update (6-15):</w:t>
+      </w:r>
+    </w:p>
+    <w:p/>
+    <w:p>
+      <w:r>
+        <w:t>When availability was changed to being sum instead of count, correlation to happiness jumped up. I tried changing the calculation of “happiness” to being normalized (divide by availability) but this showed worse performance (greater variance, more envy, lower correlation)</w:t>
+      </w:r>
+    </w:p>
+    <w:p/>
+    <w:p>
+      <w:r>
+        <w:t>From Matt Weinberg to Everyone: (10:19 AM)</w:t>
+      </w:r>
+    </w:p>
+    <w:p>
+      <w:pPr>
+        <w:rPr>
+          <w:rFonts w:ascii="MS Gothic" w:eastAsia="MS Gothic" w:hAnsi="MS Gothic" w:cs="MS Gothic"/>
+        </w:rPr>
+      </w:pPr>
+      <w:r>
+        <w:t>For every round, make a bipartite graph with a node for every student on the left</w:t>
+      </w:r>
+      <w:r>
+        <w:rPr>
+          <w:rFonts w:ascii="MS Gothic" w:eastAsia="MS Gothic" w:hAnsi="MS Gothic" w:cs="MS Gothic" w:hint="eastAsia"/>
+        </w:rPr>
+        <w:t> +</w:t>
+      </w:r>
+      <w:r>
+        <w:t>and a node for every slot on the right</w:t>
+      </w:r>
+      <w:r>
+        <w:rPr>
+          <w:rFonts w:ascii="MS Gothic" w:eastAsia="MS Gothic" w:hAnsi="MS Gothic" w:cs="MS Gothic" w:hint="eastAsia"/>
+        </w:rPr>
+        <w:t> +</w:t>
+      </w:r>
+      <w:r>
+        <w:t>Edge between a student and a slot if that student is "eligible" for that slot in this round</w:t>
+      </w:r>
+      <w:r>
+        <w:rPr>
+          <w:rFonts w:ascii="MS Gothic" w:eastAsia="MS Gothic" w:hAnsi="MS Gothic" w:cs="MS Gothic" w:hint="eastAsia"/>
+        </w:rPr>
+        <w:t> +</w:t>
+      </w:r>
+    </w:p>
+    <w:p>
+      <w:r>
+        <w:t>Find a maximum matching in this graph, where every student uses \</w:t>
+      </w:r>
+      <w:proofErr w:type="spellStart"/>
+      <w:r>
+        <w:t>leq</w:t>
+      </w:r>
+      <w:proofErr w:type="spellEnd"/>
+      <w:r>
+        <w:t xml:space="preserve"> 2 (or whatever the constraint is) total slots, and every slot has at most the right # students</w:t>
+      </w:r>
+      <w:r>
+        <w:rPr>
+          <w:rFonts w:ascii="MS Gothic" w:eastAsia="MS Gothic" w:hAnsi="MS Gothic" w:cs="MS Gothic" w:hint="eastAsia"/>
+        </w:rPr>
+        <w:t> +</w:t>
+      </w:r>
+      <w:r>
+        <w:t>A round is "successful" if every time slot is filled, and unsuccessful otherwise</w:t>
+      </w:r>
+    </w:p>
+    <w:p>
+      <w:r>
+        <w:t>Full algorithm:</w:t>
+      </w:r>
+    </w:p>
+    <w:p>
+      <w:r>
+        <w:t>Round 1: all 3s are eligible</w:t>
+      </w:r>
+      <w:r>
+        <w:rPr>
+          <w:rFonts w:ascii="MS Gothic" w:eastAsia="MS Gothic" w:hAnsi="MS Gothic" w:cs="MS Gothic" w:hint="eastAsia"/>
+        </w:rPr>
+        <w:t> +</w:t>
+      </w:r>
+      <w:r>
+        <w:t>Round 2: all 3s + a random 2 from each student</w:t>
+      </w:r>
+      <w:r>
+        <w:rPr>
+          <w:rFonts w:ascii="MS Gothic" w:eastAsia="MS Gothic" w:hAnsi="MS Gothic" w:cs="MS Gothic" w:hint="eastAsia"/>
+        </w:rPr>
+        <w:t> +</w:t>
+      </w:r>
+      <w:r>
+        <w:t>Round 2': all 3s + a random 2 from every student who didn't give &gt; 5 3s</w:t>
+      </w:r>
+      <w:r>
+        <w:rPr>
+          <w:rFonts w:ascii="MS Gothic" w:eastAsia="MS Gothic" w:hAnsi="MS Gothic" w:cs="MS Gothic" w:hint="eastAsia"/>
+        </w:rPr>
+        <w:t> +</w:t>
+      </w:r>
+      <w:r>
+        <w:t>Terminate at the first round which is successful</w:t>
+      </w:r>
+    </w:p>
+    <w:p>
+      <w:r>
+        <w:t>all of the weights are between [10, 19]</w:t>
+      </w:r>
+      <w:r>
+        <w:rPr>
+          <w:rFonts w:ascii="MS Gothic" w:eastAsia="MS Gothic" w:hAnsi="MS Gothic" w:cs="MS Gothic" w:hint="eastAsia"/>
+        </w:rPr>
+        <w:t> +</w:t>
+      </w:r>
+      <w:r>
+        <w:t>all of the weights are between [100, 102]</w:t>
+      </w:r>
+      <w:r>
+        <w:rPr>
+          <w:rFonts w:ascii="MS Gothic" w:eastAsia="MS Gothic" w:hAnsi="MS Gothic" w:cs="MS Gothic" w:hint="eastAsia"/>
+        </w:rPr>
+        <w:t> +</w:t>
+      </w:r>
+      <w:r>
+        <w:t>3s --&gt; 102, 2s --&gt; 101,</w:t>
+      </w:r>
+    </w:p>
+    <w:p>
+      <w:r>
+        <w:t>There is some set of k slots such that # total edges going into them is &lt; k</w:t>
+      </w:r>
+      <w:r>
+        <w:rPr>
+          <w:rFonts w:ascii="MS Gothic" w:eastAsia="MS Gothic" w:hAnsi="MS Gothic" w:cs="MS Gothic" w:hint="eastAsia"/>
+        </w:rPr>
+        <w:t> +</w:t>
+      </w:r>
+      <w:r>
+        <w:t>^^ constricting set</w:t>
+      </w:r>
+      <w:r>
+        <w:rPr>
+          <w:rFonts w:ascii="MS Gothic" w:eastAsia="MS Gothic" w:hAnsi="MS Gothic" w:cs="MS Gothic" w:hint="eastAsia"/>
+        </w:rPr>
+        <w:t> +</w:t>
+      </w:r>
+      <w:r>
+        <w:t>Hall's Theorem says: if no perfect matching, --&gt; constricting set</w:t>
+      </w:r>
+    </w:p>
+    <w:p/>
+    <w:p/>
+    <w:p>
+      <w:hyperlink r:id="rId6" w:history="1">
+        <w:r>
+          <w:rPr>
+            <w:rStyle w:val="Hyperlink"/>
+          </w:rPr>
+          <w:t>https://lumbroso.youcanbook.me</w:t>
+        </w:r>
+      </w:hyperlink>
+    </w:p>
+    <w:p/>
+    <w:p>
+      <w:r>
+        <w:t>6-17</w:t>
+      </w:r>
+    </w:p>
+    <w:p/>
+    <w:p>
+      <w:r>
+        <w:t>The “smart” ordering combined with corrective function greatly improved the performance of the algorithm. No one is given a 1. The only statistic that is lowered is the correlation between availability and happiness (~.15). This is because the order was decided based on summing the preferences so that harder to fill slots went first.</w:t>
+      </w:r>
+    </w:p>
+    <w:p/>
+    <w:p/>
+    <w:tbl>
+      <w:tblPr>
+        <w:tblStyle w:val="TableGrid"/>
+        <w:tblW w:w="9623" w:type="dxa"/>
+        <w:tblLook w:val="04A0" w:firstRow="1" w:lastRow="0" w:firstColumn="1" w:lastColumn="0" w:noHBand="0" w:noVBand="1"/>
+      </w:tblPr>
+      <w:tblGrid>
+        <w:gridCol w:w="3207"/>
+        <w:gridCol w:w="3208"/>
+        <w:gridCol w:w="3208"/>
+      </w:tblGrid>
+      <w:tr>
+        <w:trPr>
+          <w:trHeight w:val="1133"/>
+        </w:trPr>
+        <w:tc>
+          <w:tcPr>
+            <w:tcW w:w="3207" w:type="dxa"/>
+          </w:tcPr>
+          <w:p/>
+        </w:tc>
+        <w:tc>
+          <w:tcPr>
+            <w:tcW w:w="3208" w:type="dxa"/>
+          </w:tcPr>
+          <w:p>
+            <w:r>
+              <w:t>Max Weight</w:t>
+            </w:r>
+          </w:p>
+        </w:tc>
+        <w:tc>
+          <w:tcPr>
+            <w:tcW w:w="3208" w:type="dxa"/>
+          </w:tcPr>
+          <w:p>
+            <w:r>
+              <w:t>Greedy</w:t>
+            </w:r>
+          </w:p>
+        </w:tc>
+      </w:tr>
+      <w:tr>
+        <w:trPr>
+          <w:trHeight w:val="1180"/>
+        </w:trPr>
+        <w:tc>
+          <w:tcPr>
+            <w:tcW w:w="3207" w:type="dxa"/>
+          </w:tcPr>
+          <w:p>
+            <w:r>
+              <w:t>Pros</w:t>
+            </w:r>
+          </w:p>
+        </w:tc>
+        <w:tc>
+          <w:tcPr>
+            <w:tcW w:w="3208" w:type="dxa"/>
+          </w:tcPr>
+          <w:p>
+            <w:pPr>
+              <w:pStyle w:val="ListParagraph"/>
+              <w:numPr>
+                <w:ilvl w:val="0"/>
+                <w:numId w:val="2"/>
+              </w:numPr>
+            </w:pPr>
+            <w:r>
+              <w:t>Easily adaptable weighing function</w:t>
+            </w:r>
+          </w:p>
+          <w:p>
+            <w:pPr>
+              <w:pStyle w:val="ListParagraph"/>
+              <w:numPr>
+                <w:ilvl w:val="0"/>
+                <w:numId w:val="2"/>
+              </w:numPr>
+            </w:pPr>
+            <w:r>
+              <w:t>Cleaner code: will be easier to integrate</w:t>
+            </w:r>
+          </w:p>
+          <w:p>
+            <w:pPr>
+              <w:pStyle w:val="ListParagraph"/>
+              <w:numPr>
+                <w:ilvl w:val="0"/>
+                <w:numId w:val="2"/>
+              </w:numPr>
+            </w:pPr>
+            <w:r>
+              <w:t>Easier for reach goals: playing around with soft constraints</w:t>
+            </w:r>
+          </w:p>
+        </w:tc>
+        <w:tc>
+          <w:tcPr>
+            <w:tcW w:w="3208" w:type="dxa"/>
+          </w:tcPr>
+          <w:p>
+            <w:pPr>
+              <w:pStyle w:val="ListParagraph"/>
+              <w:numPr>
+                <w:ilvl w:val="0"/>
+                <w:numId w:val="3"/>
+              </w:numPr>
+            </w:pPr>
+            <w:r>
+              <w:t>Outputs many schedules</w:t>
+            </w:r>
+          </w:p>
+          <w:p>
+            <w:pPr>
+              <w:pStyle w:val="ListParagraph"/>
+              <w:numPr>
+                <w:ilvl w:val="0"/>
+                <w:numId w:val="3"/>
+              </w:numPr>
+            </w:pPr>
+            <w:r>
+              <w:t>Not too difficult to adapt how slots are given</w:t>
+            </w:r>
+          </w:p>
+        </w:tc>
+      </w:tr>
+      <w:tr>
+        <w:trPr>
+          <w:trHeight w:val="1133"/>
+        </w:trPr>
+        <w:tc>
+          <w:tcPr>
+            <w:tcW w:w="3207" w:type="dxa"/>
+          </w:tcPr>
+          <w:p>
+            <w:r>
+              <w:t>Cons</w:t>
+            </w:r>
+          </w:p>
+        </w:tc>
+        <w:tc>
+          <w:tcPr>
+            <w:tcW w:w="3208" w:type="dxa"/>
+          </w:tcPr>
+          <w:p>
+            <w:pPr>
+              <w:pStyle w:val="ListParagraph"/>
+              <w:numPr>
+                <w:ilvl w:val="0"/>
+                <w:numId w:val="4"/>
+              </w:numPr>
+            </w:pPr>
+            <w:r>
+              <w:t>Outputs 1 schedule</w:t>
+            </w:r>
+          </w:p>
+          <w:p>
+            <w:pPr>
+              <w:pStyle w:val="ListParagraph"/>
+              <w:numPr>
+                <w:ilvl w:val="0"/>
+                <w:numId w:val="4"/>
+              </w:numPr>
+            </w:pPr>
+            <w:r>
+              <w:t>No control over variance (everything is assigned at once)</w:t>
+            </w:r>
+          </w:p>
+          <w:p>
+            <w:pPr>
+              <w:pStyle w:val="ListParagraph"/>
+              <w:numPr>
+                <w:ilvl w:val="0"/>
+                <w:numId w:val="4"/>
+              </w:numPr>
+            </w:pPr>
+            <w:r>
+              <w:t>Total happiness is slightly lower</w:t>
+            </w:r>
+          </w:p>
+          <w:p>
+            <w:pPr>
+              <w:pStyle w:val="ListParagraph"/>
+              <w:numPr>
+                <w:ilvl w:val="0"/>
+                <w:numId w:val="4"/>
+              </w:numPr>
+            </w:pPr>
+            <w:r>
+              <w:t>“black box” matching function makes it harder to deal with constraints like overlaps</w:t>
+            </w:r>
+          </w:p>
+        </w:tc>
+        <w:tc>
+          <w:tcPr>
+            <w:tcW w:w="3208" w:type="dxa"/>
+          </w:tcPr>
+          <w:p>
+            <w:pPr>
+              <w:pStyle w:val="ListParagraph"/>
+              <w:numPr>
+                <w:ilvl w:val="0"/>
+                <w:numId w:val="5"/>
+              </w:numPr>
+            </w:pPr>
+            <w:r>
+              <w:t>A bit messy with inputs and overall code</w:t>
+            </w:r>
+          </w:p>
+          <w:p>
+            <w:pPr>
+              <w:pStyle w:val="ListParagraph"/>
+              <w:numPr>
+                <w:ilvl w:val="0"/>
+                <w:numId w:val="5"/>
+              </w:numPr>
+            </w:pPr>
+            <w:r>
+              <w:t>Currently, the correlation of availability to happiness is low</w:t>
+            </w:r>
+          </w:p>
+        </w:tc>
+      </w:tr>
+    </w:tbl>
+    <w:p/>
+    <w:p>
+      <w:pPr>
+        <w:tabs>
+          <w:tab w:val="left" w:pos="1440"/>
+        </w:tabs>
+      </w:pPr>
+      <w:r>
+        <w:t xml:space="preserve">Stats </w:t>
+      </w:r>
+      <w:r>
+        <w:t>C</w:t>
+      </w:r>
+      <w:r>
+        <w:t>omparison</w:t>
+      </w:r>
+      <w:r>
+        <w:t>:</w:t>
+      </w:r>
+    </w:p>
+    <w:p>
+      <w:pPr>
+        <w:tabs>
+          <w:tab w:val="left" w:pos="1440"/>
+        </w:tabs>
+      </w:pPr>
+      <w:r>
+        <w:tab/>
+      </w:r>
+    </w:p>
+    <w:p>
+      <w:pPr>
+        <w:tabs>
+          <w:tab w:val="left" w:pos="1440"/>
+        </w:tabs>
+      </w:pPr>
+      <w:r>
+        <w:tab/>
+      </w:r>
+      <w:r>
+        <w:t>Shirley</w:t>
+      </w:r>
+      <w:r>
+        <w:tab/>
+      </w:r>
+      <w:r>
+        <w:tab/>
+      </w:r>
+      <w:r>
+        <w:tab/>
+      </w:r>
+      <w:r>
+        <w:tab/>
+        <w:t>Max Weight</w:t>
+      </w:r>
+      <w:r>
+        <w:tab/>
+      </w:r>
+      <w:r>
+        <w:tab/>
+      </w:r>
+      <w:r>
+        <w:tab/>
+      </w:r>
+      <w:r>
+        <w:tab/>
+      </w:r>
+      <w:r>
+        <w:t>Greedy</w:t>
+      </w:r>
       <w:bookmarkStart w:id="0" w:name="_GoBack"/>
       <w:bookmarkEnd w:id="0"/>
     </w:p>
-    <w:p>
-      <w:r>
-        <w:t>When I compared the variance of happiness, Shirley's matching had low variance (&lt;2), whereas the algorithm's had ~7. This is because no one received more than 2 slots in Shirley's matching. To lower the variance of happiness, I dropped the possible number of slots a TA could get to 2. It had the desired effect of lowering variance to &lt;2. However, it greatly lowered total happiness to ~235 (just above Shirley's) and gave out ~five 1's (Shirley's gave out one '1'). Thus, the algorithm seems to give a comparable performance to Shirley's manual selection with the additional bonuses of 1. having many parameters to play around with 2. being instantaneous 3. giving different matchings with statistics to compare them by.</w:t>
-      </w:r>
-    </w:p>
-    <w:p/>
-    <w:p>
-      <w:r>
-        <w:t>Update (6-11):</w:t>
-      </w:r>
-    </w:p>
-    <w:p/>
-    <w:p>
-      <w:r>
-        <w:t>Added envy-free and incorrect stats: mine does much better than Shirley’s in these regards.</w:t>
-      </w:r>
-    </w:p>
-    <w:p>
-      <w:r>
-        <w:t>Patched up overlapping slots bug</w:t>
-      </w:r>
+    <w:tbl>
+      <w:tblPr>
+        <w:tblStyle w:val="TableGrid"/>
+        <w:tblW w:w="9715" w:type="dxa"/>
+        <w:tblLook w:val="04A0" w:firstRow="1" w:lastRow="0" w:firstColumn="1" w:lastColumn="0" w:noHBand="0" w:noVBand="1"/>
+      </w:tblPr>
+      <w:tblGrid>
+        <w:gridCol w:w="3145"/>
+        <w:gridCol w:w="3240"/>
+        <w:gridCol w:w="3330"/>
+      </w:tblGrid>
+      <w:tr>
+        <w:tc>
+          <w:tcPr>
+            <w:tcW w:w="3145" w:type="dxa"/>
+          </w:tcPr>
+          <w:p>
+            <w:pPr>
+              <w:tabs>
+                <w:tab w:val="left" w:pos="560"/>
+                <w:tab w:val="left" w:pos="1120"/>
+                <w:tab w:val="left" w:pos="1680"/>
+                <w:tab w:val="left" w:pos="2240"/>
+                <w:tab w:val="left" w:pos="2800"/>
+                <w:tab w:val="left" w:pos="3360"/>
+                <w:tab w:val="left" w:pos="3920"/>
+                <w:tab w:val="left" w:pos="4480"/>
+                <w:tab w:val="left" w:pos="5040"/>
+                <w:tab w:val="left" w:pos="5600"/>
+                <w:tab w:val="left" w:pos="6160"/>
+                <w:tab w:val="left" w:pos="6720"/>
+              </w:tabs>
+              <w:autoSpaceDE w:val="0"/>
+              <w:autoSpaceDN w:val="0"/>
+              <w:adjustRightInd w:val="0"/>
+              <w:rPr>
+                <w:rFonts w:ascii="Menlo" w:hAnsi="Menlo" w:cs="Menlo"/>
+                <w:color w:val="000000"/>
+                <w:sz w:val="22"/>
+                <w:szCs w:val="22"/>
+              </w:rPr>
+            </w:pPr>
+            <w:r>
+              <w:rPr>
+                <w:rFonts w:ascii="Menlo" w:hAnsi="Menlo" w:cs="Menlo"/>
+                <w:sz w:val="22"/>
+                <w:szCs w:val="22"/>
+              </w:rPr>
+              <w:t>Total Happiness:  0.9031007751937985</w:t>
+            </w:r>
+          </w:p>
+          <w:p>
+            <w:pPr>
+              <w:tabs>
+                <w:tab w:val="left" w:pos="560"/>
+                <w:tab w:val="left" w:pos="1120"/>
+                <w:tab w:val="left" w:pos="1680"/>
+                <w:tab w:val="left" w:pos="2240"/>
+                <w:tab w:val="left" w:pos="2800"/>
+                <w:tab w:val="left" w:pos="3360"/>
+                <w:tab w:val="left" w:pos="3920"/>
+                <w:tab w:val="left" w:pos="4480"/>
+                <w:tab w:val="left" w:pos="5040"/>
+                <w:tab w:val="left" w:pos="5600"/>
+                <w:tab w:val="left" w:pos="6160"/>
+                <w:tab w:val="left" w:pos="6720"/>
+              </w:tabs>
+              <w:autoSpaceDE w:val="0"/>
+              <w:autoSpaceDN w:val="0"/>
+              <w:adjustRightInd w:val="0"/>
+              <w:rPr>
+                <w:rFonts w:ascii="Menlo" w:hAnsi="Menlo" w:cs="Menlo"/>
+                <w:color w:val="000000"/>
+                <w:sz w:val="22"/>
+                <w:szCs w:val="22"/>
+              </w:rPr>
+            </w:pPr>
+          </w:p>
+          <w:p>
+            <w:pPr>
+              <w:tabs>
+                <w:tab w:val="left" w:pos="560"/>
+                <w:tab w:val="left" w:pos="1120"/>
+                <w:tab w:val="left" w:pos="1680"/>
+                <w:tab w:val="left" w:pos="2240"/>
+                <w:tab w:val="left" w:pos="2800"/>
+                <w:tab w:val="left" w:pos="3360"/>
+                <w:tab w:val="left" w:pos="3920"/>
+                <w:tab w:val="left" w:pos="4480"/>
+                <w:tab w:val="left" w:pos="5040"/>
+                <w:tab w:val="left" w:pos="5600"/>
+                <w:tab w:val="left" w:pos="6160"/>
+                <w:tab w:val="left" w:pos="6720"/>
+              </w:tabs>
+              <w:autoSpaceDE w:val="0"/>
+              <w:autoSpaceDN w:val="0"/>
+              <w:adjustRightInd w:val="0"/>
+              <w:rPr>
+                <w:rFonts w:ascii="Menlo" w:hAnsi="Menlo" w:cs="Menlo"/>
+                <w:color w:val="000000"/>
+                <w:sz w:val="22"/>
+                <w:szCs w:val="22"/>
+              </w:rPr>
+            </w:pPr>
+            <w:r>
+              <w:rPr>
+                <w:rFonts w:ascii="Menlo" w:hAnsi="Menlo" w:cs="Menlo"/>
+                <w:sz w:val="22"/>
+                <w:szCs w:val="22"/>
+              </w:rPr>
+              <w:t>Availability to happiness correlation:  -0.0173767262022999</w:t>
+            </w:r>
+          </w:p>
+          <w:p>
+            <w:pPr>
+              <w:tabs>
+                <w:tab w:val="left" w:pos="560"/>
+                <w:tab w:val="left" w:pos="1120"/>
+                <w:tab w:val="left" w:pos="1680"/>
+                <w:tab w:val="left" w:pos="2240"/>
+                <w:tab w:val="left" w:pos="2800"/>
+                <w:tab w:val="left" w:pos="3360"/>
+                <w:tab w:val="left" w:pos="3920"/>
+                <w:tab w:val="left" w:pos="4480"/>
+                <w:tab w:val="left" w:pos="5040"/>
+                <w:tab w:val="left" w:pos="5600"/>
+                <w:tab w:val="left" w:pos="6160"/>
+                <w:tab w:val="left" w:pos="6720"/>
+              </w:tabs>
+              <w:autoSpaceDE w:val="0"/>
+              <w:autoSpaceDN w:val="0"/>
+              <w:adjustRightInd w:val="0"/>
+              <w:rPr>
+                <w:rFonts w:ascii="Menlo" w:hAnsi="Menlo" w:cs="Menlo"/>
+                <w:color w:val="000000"/>
+                <w:sz w:val="22"/>
+                <w:szCs w:val="22"/>
+              </w:rPr>
+            </w:pPr>
+          </w:p>
+          <w:p>
+            <w:pPr>
+              <w:tabs>
+                <w:tab w:val="left" w:pos="560"/>
+                <w:tab w:val="left" w:pos="1120"/>
+                <w:tab w:val="left" w:pos="1680"/>
+                <w:tab w:val="left" w:pos="2240"/>
+                <w:tab w:val="left" w:pos="2800"/>
+                <w:tab w:val="left" w:pos="3360"/>
+                <w:tab w:val="left" w:pos="3920"/>
+                <w:tab w:val="left" w:pos="4480"/>
+                <w:tab w:val="left" w:pos="5040"/>
+                <w:tab w:val="left" w:pos="5600"/>
+                <w:tab w:val="left" w:pos="6160"/>
+                <w:tab w:val="left" w:pos="6720"/>
+              </w:tabs>
+              <w:autoSpaceDE w:val="0"/>
+              <w:autoSpaceDN w:val="0"/>
+              <w:adjustRightInd w:val="0"/>
+              <w:rPr>
+                <w:rFonts w:ascii="Menlo" w:hAnsi="Menlo" w:cs="Menlo"/>
+                <w:color w:val="000000"/>
+                <w:sz w:val="22"/>
+                <w:szCs w:val="22"/>
+              </w:rPr>
+            </w:pPr>
+            <w:r>
+              <w:rPr>
+                <w:rFonts w:ascii="Menlo" w:hAnsi="Menlo" w:cs="Menlo"/>
+                <w:sz w:val="22"/>
+                <w:szCs w:val="22"/>
+              </w:rPr>
+              <w:t>Variance of happiness:  1.9222222222222216</w:t>
+            </w:r>
+          </w:p>
+          <w:p>
+            <w:pPr>
+              <w:tabs>
+                <w:tab w:val="left" w:pos="560"/>
+                <w:tab w:val="left" w:pos="1120"/>
+                <w:tab w:val="left" w:pos="1680"/>
+                <w:tab w:val="left" w:pos="2240"/>
+                <w:tab w:val="left" w:pos="2800"/>
+                <w:tab w:val="left" w:pos="3360"/>
+                <w:tab w:val="left" w:pos="3920"/>
+                <w:tab w:val="left" w:pos="4480"/>
+                <w:tab w:val="left" w:pos="5040"/>
+                <w:tab w:val="left" w:pos="5600"/>
+                <w:tab w:val="left" w:pos="6160"/>
+                <w:tab w:val="left" w:pos="6720"/>
+              </w:tabs>
+              <w:autoSpaceDE w:val="0"/>
+              <w:autoSpaceDN w:val="0"/>
+              <w:adjustRightInd w:val="0"/>
+              <w:rPr>
+                <w:rFonts w:ascii="Menlo" w:hAnsi="Menlo" w:cs="Menlo"/>
+                <w:color w:val="000000"/>
+                <w:sz w:val="22"/>
+                <w:szCs w:val="22"/>
+              </w:rPr>
+            </w:pPr>
+          </w:p>
+          <w:p>
+            <w:pPr>
+              <w:tabs>
+                <w:tab w:val="left" w:pos="560"/>
+                <w:tab w:val="left" w:pos="1120"/>
+                <w:tab w:val="left" w:pos="1680"/>
+                <w:tab w:val="left" w:pos="2240"/>
+                <w:tab w:val="left" w:pos="2800"/>
+                <w:tab w:val="left" w:pos="3360"/>
+                <w:tab w:val="left" w:pos="3920"/>
+                <w:tab w:val="left" w:pos="4480"/>
+                <w:tab w:val="left" w:pos="5040"/>
+                <w:tab w:val="left" w:pos="5600"/>
+                <w:tab w:val="left" w:pos="6160"/>
+                <w:tab w:val="left" w:pos="6720"/>
+              </w:tabs>
+              <w:autoSpaceDE w:val="0"/>
+              <w:autoSpaceDN w:val="0"/>
+              <w:adjustRightInd w:val="0"/>
+              <w:rPr>
+                <w:rFonts w:ascii="Menlo" w:hAnsi="Menlo" w:cs="Menlo"/>
+                <w:color w:val="000000"/>
+                <w:sz w:val="22"/>
+                <w:szCs w:val="22"/>
+              </w:rPr>
+            </w:pPr>
+            <w:r>
+              <w:rPr>
+                <w:rFonts w:ascii="Menlo" w:hAnsi="Menlo" w:cs="Menlo"/>
+                <w:sz w:val="22"/>
+                <w:szCs w:val="22"/>
+              </w:rPr>
+              <w:t>Envy stats:  148</w:t>
+            </w:r>
+          </w:p>
+          <w:p>
+            <w:pPr>
+              <w:tabs>
+                <w:tab w:val="left" w:pos="560"/>
+                <w:tab w:val="left" w:pos="1120"/>
+                <w:tab w:val="left" w:pos="1680"/>
+                <w:tab w:val="left" w:pos="2240"/>
+                <w:tab w:val="left" w:pos="2800"/>
+                <w:tab w:val="left" w:pos="3360"/>
+                <w:tab w:val="left" w:pos="3920"/>
+                <w:tab w:val="left" w:pos="4480"/>
+                <w:tab w:val="left" w:pos="5040"/>
+                <w:tab w:val="left" w:pos="5600"/>
+                <w:tab w:val="left" w:pos="6160"/>
+                <w:tab w:val="left" w:pos="6720"/>
+              </w:tabs>
+              <w:autoSpaceDE w:val="0"/>
+              <w:autoSpaceDN w:val="0"/>
+              <w:adjustRightInd w:val="0"/>
+              <w:rPr>
+                <w:rFonts w:ascii="Menlo" w:hAnsi="Menlo" w:cs="Menlo"/>
+                <w:color w:val="000000"/>
+                <w:sz w:val="22"/>
+                <w:szCs w:val="22"/>
+              </w:rPr>
+            </w:pPr>
+          </w:p>
+          <w:p>
+            <w:pPr>
+              <w:tabs>
+                <w:tab w:val="left" w:pos="1440"/>
+              </w:tabs>
+            </w:pPr>
+            <w:r>
+              <w:rPr>
+                <w:rFonts w:ascii="Menlo" w:hAnsi="Menlo" w:cs="Menlo"/>
+                <w:sz w:val="22"/>
+                <w:szCs w:val="22"/>
+              </w:rPr>
+              <w:t>Incorrect stats:  63</w:t>
+            </w:r>
+          </w:p>
+        </w:tc>
+        <w:tc>
+          <w:tcPr>
+            <w:tcW w:w="3240" w:type="dxa"/>
+          </w:tcPr>
+          <w:p>
+            <w:pPr>
+              <w:tabs>
+                <w:tab w:val="left" w:pos="560"/>
+                <w:tab w:val="left" w:pos="1120"/>
+                <w:tab w:val="left" w:pos="1680"/>
+                <w:tab w:val="left" w:pos="2240"/>
+                <w:tab w:val="left" w:pos="2800"/>
+                <w:tab w:val="left" w:pos="3360"/>
+                <w:tab w:val="left" w:pos="3920"/>
+                <w:tab w:val="left" w:pos="4480"/>
+                <w:tab w:val="left" w:pos="5040"/>
+                <w:tab w:val="left" w:pos="5600"/>
+                <w:tab w:val="left" w:pos="6160"/>
+                <w:tab w:val="left" w:pos="6720"/>
+              </w:tabs>
+              <w:autoSpaceDE w:val="0"/>
+              <w:autoSpaceDN w:val="0"/>
+              <w:adjustRightInd w:val="0"/>
+              <w:rPr>
+                <w:rFonts w:ascii="Menlo" w:hAnsi="Menlo" w:cs="Menlo"/>
+                <w:color w:val="000000"/>
+                <w:sz w:val="22"/>
+                <w:szCs w:val="22"/>
+              </w:rPr>
+            </w:pPr>
+            <w:r>
+              <w:rPr>
+                <w:rFonts w:ascii="Menlo" w:hAnsi="Menlo" w:cs="Menlo"/>
+                <w:sz w:val="22"/>
+                <w:szCs w:val="22"/>
+              </w:rPr>
+              <w:lastRenderedPageBreak/>
+              <w:t>Total Happiness:  0.9534883720930233</w:t>
+            </w:r>
+          </w:p>
+          <w:p>
+            <w:pPr>
+              <w:tabs>
+                <w:tab w:val="left" w:pos="560"/>
+                <w:tab w:val="left" w:pos="1120"/>
+                <w:tab w:val="left" w:pos="1680"/>
+                <w:tab w:val="left" w:pos="2240"/>
+                <w:tab w:val="left" w:pos="2800"/>
+                <w:tab w:val="left" w:pos="3360"/>
+                <w:tab w:val="left" w:pos="3920"/>
+                <w:tab w:val="left" w:pos="4480"/>
+                <w:tab w:val="left" w:pos="5040"/>
+                <w:tab w:val="left" w:pos="5600"/>
+                <w:tab w:val="left" w:pos="6160"/>
+                <w:tab w:val="left" w:pos="6720"/>
+              </w:tabs>
+              <w:autoSpaceDE w:val="0"/>
+              <w:autoSpaceDN w:val="0"/>
+              <w:adjustRightInd w:val="0"/>
+              <w:rPr>
+                <w:rFonts w:ascii="Menlo" w:hAnsi="Menlo" w:cs="Menlo"/>
+                <w:color w:val="000000"/>
+                <w:sz w:val="22"/>
+                <w:szCs w:val="22"/>
+              </w:rPr>
+            </w:pPr>
+          </w:p>
+          <w:p>
+            <w:pPr>
+              <w:tabs>
+                <w:tab w:val="left" w:pos="560"/>
+                <w:tab w:val="left" w:pos="1120"/>
+                <w:tab w:val="left" w:pos="1680"/>
+                <w:tab w:val="left" w:pos="2240"/>
+                <w:tab w:val="left" w:pos="2800"/>
+                <w:tab w:val="left" w:pos="3360"/>
+                <w:tab w:val="left" w:pos="3920"/>
+                <w:tab w:val="left" w:pos="4480"/>
+                <w:tab w:val="left" w:pos="5040"/>
+                <w:tab w:val="left" w:pos="5600"/>
+                <w:tab w:val="left" w:pos="6160"/>
+                <w:tab w:val="left" w:pos="6720"/>
+              </w:tabs>
+              <w:autoSpaceDE w:val="0"/>
+              <w:autoSpaceDN w:val="0"/>
+              <w:adjustRightInd w:val="0"/>
+              <w:rPr>
+                <w:rFonts w:ascii="Menlo" w:hAnsi="Menlo" w:cs="Menlo"/>
+                <w:color w:val="000000"/>
+                <w:sz w:val="22"/>
+                <w:szCs w:val="22"/>
+              </w:rPr>
+            </w:pPr>
+            <w:r>
+              <w:rPr>
+                <w:rFonts w:ascii="Menlo" w:hAnsi="Menlo" w:cs="Menlo"/>
+                <w:sz w:val="22"/>
+                <w:szCs w:val="22"/>
+              </w:rPr>
+              <w:t>Availability to happiness</w:t>
+            </w:r>
+            <w:r>
+              <w:rPr>
+                <w:rFonts w:ascii="Menlo" w:hAnsi="Menlo" w:cs="Menlo"/>
+                <w:sz w:val="22"/>
+                <w:szCs w:val="22"/>
+              </w:rPr>
+              <w:t xml:space="preserve"> </w:t>
+            </w:r>
+            <w:r>
+              <w:rPr>
+                <w:rFonts w:ascii="Menlo" w:hAnsi="Menlo" w:cs="Menlo"/>
+                <w:sz w:val="22"/>
+                <w:szCs w:val="22"/>
+              </w:rPr>
+              <w:t>corr</w:t>
+            </w:r>
+            <w:r>
+              <w:rPr>
+                <w:rFonts w:ascii="Menlo" w:hAnsi="Menlo" w:cs="Menlo"/>
+                <w:sz w:val="22"/>
+                <w:szCs w:val="22"/>
+              </w:rPr>
+              <w:t>elation</w:t>
+            </w:r>
+            <w:r>
+              <w:rPr>
+                <w:rFonts w:ascii="Menlo" w:hAnsi="Menlo" w:cs="Menlo"/>
+                <w:sz w:val="22"/>
+                <w:szCs w:val="22"/>
+              </w:rPr>
+              <w:t>:  0.31499823942380256</w:t>
+            </w:r>
+          </w:p>
+          <w:p>
+            <w:pPr>
+              <w:tabs>
+                <w:tab w:val="left" w:pos="560"/>
+                <w:tab w:val="left" w:pos="1120"/>
+                <w:tab w:val="left" w:pos="1680"/>
+                <w:tab w:val="left" w:pos="2240"/>
+                <w:tab w:val="left" w:pos="2800"/>
+                <w:tab w:val="left" w:pos="3360"/>
+                <w:tab w:val="left" w:pos="3920"/>
+                <w:tab w:val="left" w:pos="4480"/>
+                <w:tab w:val="left" w:pos="5040"/>
+                <w:tab w:val="left" w:pos="5600"/>
+                <w:tab w:val="left" w:pos="6160"/>
+                <w:tab w:val="left" w:pos="6720"/>
+              </w:tabs>
+              <w:autoSpaceDE w:val="0"/>
+              <w:autoSpaceDN w:val="0"/>
+              <w:adjustRightInd w:val="0"/>
+              <w:rPr>
+                <w:rFonts w:ascii="Menlo" w:hAnsi="Menlo" w:cs="Menlo"/>
+                <w:color w:val="000000"/>
+                <w:sz w:val="22"/>
+                <w:szCs w:val="22"/>
+              </w:rPr>
+            </w:pPr>
+          </w:p>
+          <w:p>
+            <w:pPr>
+              <w:tabs>
+                <w:tab w:val="left" w:pos="560"/>
+                <w:tab w:val="left" w:pos="1120"/>
+                <w:tab w:val="left" w:pos="1680"/>
+                <w:tab w:val="left" w:pos="2240"/>
+                <w:tab w:val="left" w:pos="2800"/>
+                <w:tab w:val="left" w:pos="3360"/>
+                <w:tab w:val="left" w:pos="3920"/>
+                <w:tab w:val="left" w:pos="4480"/>
+                <w:tab w:val="left" w:pos="5040"/>
+                <w:tab w:val="left" w:pos="5600"/>
+                <w:tab w:val="left" w:pos="6160"/>
+                <w:tab w:val="left" w:pos="6720"/>
+              </w:tabs>
+              <w:autoSpaceDE w:val="0"/>
+              <w:autoSpaceDN w:val="0"/>
+              <w:adjustRightInd w:val="0"/>
+              <w:rPr>
+                <w:rFonts w:ascii="Menlo" w:hAnsi="Menlo" w:cs="Menlo"/>
+                <w:color w:val="000000"/>
+                <w:sz w:val="22"/>
+                <w:szCs w:val="22"/>
+              </w:rPr>
+            </w:pPr>
+            <w:r>
+              <w:rPr>
+                <w:rFonts w:ascii="Menlo" w:hAnsi="Menlo" w:cs="Menlo"/>
+                <w:sz w:val="22"/>
+                <w:szCs w:val="22"/>
+              </w:rPr>
+              <w:t>Variance of</w:t>
+            </w:r>
+            <w:r>
+              <w:rPr>
+                <w:rFonts w:ascii="Menlo" w:hAnsi="Menlo" w:cs="Menlo"/>
+                <w:sz w:val="22"/>
+                <w:szCs w:val="22"/>
+              </w:rPr>
+              <w:t xml:space="preserve"> </w:t>
+            </w:r>
+            <w:r>
+              <w:rPr>
+                <w:rFonts w:ascii="Menlo" w:hAnsi="Menlo" w:cs="Menlo"/>
+                <w:sz w:val="22"/>
+                <w:szCs w:val="22"/>
+              </w:rPr>
+              <w:t>happiness:  1.2545454545454546</w:t>
+            </w:r>
+          </w:p>
+          <w:p>
+            <w:pPr>
+              <w:tabs>
+                <w:tab w:val="left" w:pos="560"/>
+                <w:tab w:val="left" w:pos="1120"/>
+                <w:tab w:val="left" w:pos="1680"/>
+                <w:tab w:val="left" w:pos="2240"/>
+                <w:tab w:val="left" w:pos="2800"/>
+                <w:tab w:val="left" w:pos="3360"/>
+                <w:tab w:val="left" w:pos="3920"/>
+                <w:tab w:val="left" w:pos="4480"/>
+                <w:tab w:val="left" w:pos="5040"/>
+                <w:tab w:val="left" w:pos="5600"/>
+                <w:tab w:val="left" w:pos="6160"/>
+                <w:tab w:val="left" w:pos="6720"/>
+              </w:tabs>
+              <w:autoSpaceDE w:val="0"/>
+              <w:autoSpaceDN w:val="0"/>
+              <w:adjustRightInd w:val="0"/>
+              <w:rPr>
+                <w:rFonts w:ascii="Menlo" w:hAnsi="Menlo" w:cs="Menlo"/>
+                <w:color w:val="000000"/>
+                <w:sz w:val="22"/>
+                <w:szCs w:val="22"/>
+              </w:rPr>
+            </w:pPr>
+          </w:p>
+          <w:p>
+            <w:pPr>
+              <w:tabs>
+                <w:tab w:val="left" w:pos="560"/>
+                <w:tab w:val="left" w:pos="1120"/>
+                <w:tab w:val="left" w:pos="1680"/>
+                <w:tab w:val="left" w:pos="2240"/>
+                <w:tab w:val="left" w:pos="2800"/>
+                <w:tab w:val="left" w:pos="3360"/>
+                <w:tab w:val="left" w:pos="3920"/>
+                <w:tab w:val="left" w:pos="4480"/>
+                <w:tab w:val="left" w:pos="5040"/>
+                <w:tab w:val="left" w:pos="5600"/>
+                <w:tab w:val="left" w:pos="6160"/>
+                <w:tab w:val="left" w:pos="6720"/>
+              </w:tabs>
+              <w:autoSpaceDE w:val="0"/>
+              <w:autoSpaceDN w:val="0"/>
+              <w:adjustRightInd w:val="0"/>
+              <w:rPr>
+                <w:rFonts w:ascii="Menlo" w:hAnsi="Menlo" w:cs="Menlo"/>
+                <w:color w:val="000000"/>
+                <w:sz w:val="22"/>
+                <w:szCs w:val="22"/>
+              </w:rPr>
+            </w:pPr>
+            <w:r>
+              <w:rPr>
+                <w:rFonts w:ascii="Menlo" w:hAnsi="Menlo" w:cs="Menlo"/>
+                <w:sz w:val="22"/>
+                <w:szCs w:val="22"/>
+              </w:rPr>
+              <w:t>Envy stats:  72</w:t>
+            </w:r>
+          </w:p>
+          <w:p>
+            <w:pPr>
+              <w:tabs>
+                <w:tab w:val="left" w:pos="560"/>
+                <w:tab w:val="left" w:pos="1120"/>
+                <w:tab w:val="left" w:pos="1680"/>
+                <w:tab w:val="left" w:pos="2240"/>
+                <w:tab w:val="left" w:pos="2800"/>
+                <w:tab w:val="left" w:pos="3360"/>
+                <w:tab w:val="left" w:pos="3920"/>
+                <w:tab w:val="left" w:pos="4480"/>
+                <w:tab w:val="left" w:pos="5040"/>
+                <w:tab w:val="left" w:pos="5600"/>
+                <w:tab w:val="left" w:pos="6160"/>
+                <w:tab w:val="left" w:pos="6720"/>
+              </w:tabs>
+              <w:autoSpaceDE w:val="0"/>
+              <w:autoSpaceDN w:val="0"/>
+              <w:adjustRightInd w:val="0"/>
+              <w:rPr>
+                <w:rFonts w:ascii="Menlo" w:hAnsi="Menlo" w:cs="Menlo"/>
+                <w:color w:val="000000"/>
+                <w:sz w:val="22"/>
+                <w:szCs w:val="22"/>
+              </w:rPr>
+            </w:pPr>
+          </w:p>
+          <w:p>
+            <w:pPr>
+              <w:tabs>
+                <w:tab w:val="left" w:pos="1440"/>
+              </w:tabs>
+            </w:pPr>
+            <w:r>
+              <w:rPr>
+                <w:rFonts w:ascii="Menlo" w:hAnsi="Menlo" w:cs="Menlo"/>
+                <w:sz w:val="22"/>
+                <w:szCs w:val="22"/>
+              </w:rPr>
+              <w:t>Incorrect stats:  17</w:t>
+            </w:r>
+          </w:p>
+        </w:tc>
+        <w:tc>
+          <w:tcPr>
+            <w:tcW w:w="3330" w:type="dxa"/>
+          </w:tcPr>
+          <w:p>
+            <w:pPr>
+              <w:tabs>
+                <w:tab w:val="left" w:pos="560"/>
+                <w:tab w:val="left" w:pos="1120"/>
+                <w:tab w:val="left" w:pos="1680"/>
+                <w:tab w:val="left" w:pos="2240"/>
+                <w:tab w:val="left" w:pos="2800"/>
+                <w:tab w:val="left" w:pos="3360"/>
+                <w:tab w:val="left" w:pos="3920"/>
+                <w:tab w:val="left" w:pos="4480"/>
+                <w:tab w:val="left" w:pos="5040"/>
+                <w:tab w:val="left" w:pos="5600"/>
+                <w:tab w:val="left" w:pos="6160"/>
+                <w:tab w:val="left" w:pos="6720"/>
+              </w:tabs>
+              <w:autoSpaceDE w:val="0"/>
+              <w:autoSpaceDN w:val="0"/>
+              <w:adjustRightInd w:val="0"/>
+              <w:rPr>
+                <w:rFonts w:ascii="Menlo" w:hAnsi="Menlo" w:cs="Menlo"/>
+                <w:color w:val="000000"/>
+                <w:sz w:val="22"/>
+                <w:szCs w:val="22"/>
+              </w:rPr>
+            </w:pPr>
+            <w:r>
+              <w:rPr>
+                <w:rFonts w:ascii="Menlo" w:hAnsi="Menlo" w:cs="Menlo"/>
+                <w:sz w:val="22"/>
+                <w:szCs w:val="22"/>
+              </w:rPr>
+              <w:lastRenderedPageBreak/>
+              <w:t>Total Happiness:  0.9767441860465116</w:t>
+            </w:r>
+          </w:p>
+          <w:p>
+            <w:pPr>
+              <w:tabs>
+                <w:tab w:val="left" w:pos="560"/>
+                <w:tab w:val="left" w:pos="1120"/>
+                <w:tab w:val="left" w:pos="1680"/>
+                <w:tab w:val="left" w:pos="2240"/>
+                <w:tab w:val="left" w:pos="2800"/>
+                <w:tab w:val="left" w:pos="3360"/>
+                <w:tab w:val="left" w:pos="3920"/>
+                <w:tab w:val="left" w:pos="4480"/>
+                <w:tab w:val="left" w:pos="5040"/>
+                <w:tab w:val="left" w:pos="5600"/>
+                <w:tab w:val="left" w:pos="6160"/>
+                <w:tab w:val="left" w:pos="6720"/>
+              </w:tabs>
+              <w:autoSpaceDE w:val="0"/>
+              <w:autoSpaceDN w:val="0"/>
+              <w:adjustRightInd w:val="0"/>
+              <w:rPr>
+                <w:rFonts w:ascii="Menlo" w:hAnsi="Menlo" w:cs="Menlo"/>
+                <w:color w:val="000000"/>
+                <w:sz w:val="22"/>
+                <w:szCs w:val="22"/>
+              </w:rPr>
+            </w:pPr>
+          </w:p>
+          <w:p>
+            <w:pPr>
+              <w:tabs>
+                <w:tab w:val="left" w:pos="560"/>
+                <w:tab w:val="left" w:pos="1120"/>
+                <w:tab w:val="left" w:pos="1680"/>
+                <w:tab w:val="left" w:pos="2240"/>
+                <w:tab w:val="left" w:pos="2800"/>
+                <w:tab w:val="left" w:pos="3360"/>
+                <w:tab w:val="left" w:pos="3920"/>
+                <w:tab w:val="left" w:pos="4480"/>
+                <w:tab w:val="left" w:pos="5040"/>
+                <w:tab w:val="left" w:pos="5600"/>
+                <w:tab w:val="left" w:pos="6160"/>
+                <w:tab w:val="left" w:pos="6720"/>
+              </w:tabs>
+              <w:autoSpaceDE w:val="0"/>
+              <w:autoSpaceDN w:val="0"/>
+              <w:adjustRightInd w:val="0"/>
+              <w:rPr>
+                <w:rFonts w:ascii="Menlo" w:hAnsi="Menlo" w:cs="Menlo"/>
+                <w:color w:val="000000"/>
+                <w:sz w:val="22"/>
+                <w:szCs w:val="22"/>
+              </w:rPr>
+            </w:pPr>
+            <w:r>
+              <w:rPr>
+                <w:rFonts w:ascii="Menlo" w:hAnsi="Menlo" w:cs="Menlo"/>
+                <w:sz w:val="22"/>
+                <w:szCs w:val="22"/>
+              </w:rPr>
+              <w:t>Availability to happiness correlation:  0.19461912771629342</w:t>
+            </w:r>
+          </w:p>
+          <w:p>
+            <w:pPr>
+              <w:tabs>
+                <w:tab w:val="left" w:pos="560"/>
+                <w:tab w:val="left" w:pos="1120"/>
+                <w:tab w:val="left" w:pos="1680"/>
+                <w:tab w:val="left" w:pos="2240"/>
+                <w:tab w:val="left" w:pos="2800"/>
+                <w:tab w:val="left" w:pos="3360"/>
+                <w:tab w:val="left" w:pos="3920"/>
+                <w:tab w:val="left" w:pos="4480"/>
+                <w:tab w:val="left" w:pos="5040"/>
+                <w:tab w:val="left" w:pos="5600"/>
+                <w:tab w:val="left" w:pos="6160"/>
+                <w:tab w:val="left" w:pos="6720"/>
+              </w:tabs>
+              <w:autoSpaceDE w:val="0"/>
+              <w:autoSpaceDN w:val="0"/>
+              <w:adjustRightInd w:val="0"/>
+              <w:rPr>
+                <w:rFonts w:ascii="Menlo" w:hAnsi="Menlo" w:cs="Menlo"/>
+                <w:color w:val="000000"/>
+                <w:sz w:val="22"/>
+                <w:szCs w:val="22"/>
+              </w:rPr>
+            </w:pPr>
+          </w:p>
+          <w:p>
+            <w:pPr>
+              <w:tabs>
+                <w:tab w:val="left" w:pos="560"/>
+                <w:tab w:val="left" w:pos="1120"/>
+                <w:tab w:val="left" w:pos="1680"/>
+                <w:tab w:val="left" w:pos="2240"/>
+                <w:tab w:val="left" w:pos="2800"/>
+                <w:tab w:val="left" w:pos="3360"/>
+                <w:tab w:val="left" w:pos="3920"/>
+                <w:tab w:val="left" w:pos="4480"/>
+                <w:tab w:val="left" w:pos="5040"/>
+                <w:tab w:val="left" w:pos="5600"/>
+                <w:tab w:val="left" w:pos="6160"/>
+                <w:tab w:val="left" w:pos="6720"/>
+              </w:tabs>
+              <w:autoSpaceDE w:val="0"/>
+              <w:autoSpaceDN w:val="0"/>
+              <w:adjustRightInd w:val="0"/>
+              <w:rPr>
+                <w:rFonts w:ascii="Menlo" w:hAnsi="Menlo" w:cs="Menlo"/>
+                <w:color w:val="000000"/>
+                <w:sz w:val="22"/>
+                <w:szCs w:val="22"/>
+              </w:rPr>
+            </w:pPr>
+            <w:r>
+              <w:rPr>
+                <w:rFonts w:ascii="Menlo" w:hAnsi="Menlo" w:cs="Menlo"/>
+                <w:sz w:val="22"/>
+                <w:szCs w:val="22"/>
+              </w:rPr>
+              <w:t>Variance of happiness:  0.7909090909090911</w:t>
+            </w:r>
+          </w:p>
+          <w:p>
+            <w:pPr>
+              <w:tabs>
+                <w:tab w:val="left" w:pos="560"/>
+                <w:tab w:val="left" w:pos="1120"/>
+                <w:tab w:val="left" w:pos="1680"/>
+                <w:tab w:val="left" w:pos="2240"/>
+                <w:tab w:val="left" w:pos="2800"/>
+                <w:tab w:val="left" w:pos="3360"/>
+                <w:tab w:val="left" w:pos="3920"/>
+                <w:tab w:val="left" w:pos="4480"/>
+                <w:tab w:val="left" w:pos="5040"/>
+                <w:tab w:val="left" w:pos="5600"/>
+                <w:tab w:val="left" w:pos="6160"/>
+                <w:tab w:val="left" w:pos="6720"/>
+              </w:tabs>
+              <w:autoSpaceDE w:val="0"/>
+              <w:autoSpaceDN w:val="0"/>
+              <w:adjustRightInd w:val="0"/>
+              <w:rPr>
+                <w:rFonts w:ascii="Menlo" w:hAnsi="Menlo" w:cs="Menlo"/>
+                <w:color w:val="000000"/>
+                <w:sz w:val="22"/>
+                <w:szCs w:val="22"/>
+              </w:rPr>
+            </w:pPr>
+          </w:p>
+          <w:p>
+            <w:pPr>
+              <w:tabs>
+                <w:tab w:val="left" w:pos="560"/>
+                <w:tab w:val="left" w:pos="1120"/>
+                <w:tab w:val="left" w:pos="1680"/>
+                <w:tab w:val="left" w:pos="2240"/>
+                <w:tab w:val="left" w:pos="2800"/>
+                <w:tab w:val="left" w:pos="3360"/>
+                <w:tab w:val="left" w:pos="3920"/>
+                <w:tab w:val="left" w:pos="4480"/>
+                <w:tab w:val="left" w:pos="5040"/>
+                <w:tab w:val="left" w:pos="5600"/>
+                <w:tab w:val="left" w:pos="6160"/>
+                <w:tab w:val="left" w:pos="6720"/>
+              </w:tabs>
+              <w:autoSpaceDE w:val="0"/>
+              <w:autoSpaceDN w:val="0"/>
+              <w:adjustRightInd w:val="0"/>
+              <w:rPr>
+                <w:rFonts w:ascii="Menlo" w:hAnsi="Menlo" w:cs="Menlo"/>
+                <w:color w:val="000000"/>
+                <w:sz w:val="22"/>
+                <w:szCs w:val="22"/>
+              </w:rPr>
+            </w:pPr>
+            <w:r>
+              <w:rPr>
+                <w:rFonts w:ascii="Menlo" w:hAnsi="Menlo" w:cs="Menlo"/>
+                <w:sz w:val="22"/>
+                <w:szCs w:val="22"/>
+              </w:rPr>
+              <w:t>Envy stats:  43</w:t>
+            </w:r>
+          </w:p>
+          <w:p>
+            <w:pPr>
+              <w:rPr>
+                <w:rFonts w:ascii="Menlo" w:hAnsi="Menlo" w:cs="Menlo"/>
+                <w:sz w:val="22"/>
+                <w:szCs w:val="22"/>
+              </w:rPr>
+            </w:pPr>
+          </w:p>
+          <w:p>
+            <w:r>
+              <w:rPr>
+                <w:rFonts w:ascii="Menlo" w:hAnsi="Menlo" w:cs="Menlo"/>
+                <w:sz w:val="22"/>
+                <w:szCs w:val="22"/>
+              </w:rPr>
+              <w:t>Incorrect stats:  16</w:t>
+            </w:r>
+          </w:p>
+        </w:tc>
+      </w:tr>
+    </w:tbl>
+    <w:p>
+      <w:pPr>
+        <w:tabs>
+          <w:tab w:val="left" w:pos="1440"/>
+        </w:tabs>
+      </w:pPr>
+    </w:p>
+    <w:p>
+      <w:pPr>
+        <w:tabs>
+          <w:tab w:val="left" w:pos="1440"/>
+        </w:tabs>
+      </w:pPr>
+    </w:p>
+    <w:p>
+      <w:pPr>
+        <w:tabs>
+          <w:tab w:val="left" w:pos="1440"/>
+        </w:tabs>
+      </w:pPr>
+    </w:p>
+    <w:p>
+      <w:pPr>
+        <w:rPr>
+          <w:rFonts w:ascii="Times New Roman" w:eastAsia="Times New Roman" w:hAnsi="Times New Roman" w:cs="Times New Roman"/>
+        </w:rPr>
+      </w:pPr>
+      <w:r>
+        <w:rPr>
+          <w:rFonts w:ascii="Times New Roman" w:eastAsia="Times New Roman" w:hAnsi="Times New Roman" w:cs="Times New Roman"/>
+        </w:rPr>
+        <w:t>1. Quick recap of statistics used to evaluate a schedule</w:t>
+      </w:r>
+    </w:p>
+    <w:p>
+      <w:pPr>
+        <w:rPr>
+          <w:rFonts w:ascii="Times New Roman" w:eastAsia="Times New Roman" w:hAnsi="Times New Roman" w:cs="Times New Roman"/>
+        </w:rPr>
+      </w:pPr>
+      <w:r>
+        <w:rPr>
+          <w:rFonts w:ascii="Times New Roman" w:eastAsia="Times New Roman" w:hAnsi="Times New Roman" w:cs="Times New Roman"/>
+        </w:rPr>
+        <w:t>2. Review of the main goals:</w:t>
+      </w:r>
+    </w:p>
+    <w:p>
+      <w:pPr>
+        <w:ind w:left="720"/>
+        <w:rPr>
+          <w:rFonts w:ascii="Times New Roman" w:eastAsia="Times New Roman" w:hAnsi="Times New Roman" w:cs="Times New Roman"/>
+        </w:rPr>
+      </w:pPr>
+      <w:r>
+        <w:t xml:space="preserve">a. </w:t>
+      </w:r>
+      <w:proofErr w:type="gramStart"/>
+      <w:r>
+        <w:t>maximize</w:t>
+      </w:r>
+      <w:proofErr w:type="gramEnd"/>
+      <w:r>
+        <w:t xml:space="preserve"> happiness</w:t>
+      </w:r>
+    </w:p>
+    <w:p>
+      <w:pPr>
+        <w:tabs>
+          <w:tab w:val="left" w:pos="1440"/>
+        </w:tabs>
+        <w:ind w:left="720"/>
+      </w:pPr>
+      <w:r>
+        <w:t xml:space="preserve">b. </w:t>
+      </w:r>
+      <w:proofErr w:type="gramStart"/>
+      <w:r>
+        <w:t>ensure</w:t>
+      </w:r>
+      <w:proofErr w:type="gramEnd"/>
+      <w:r>
+        <w:t xml:space="preserve"> incentive compatibility</w:t>
+      </w:r>
+    </w:p>
+    <w:p>
+      <w:pPr>
+        <w:tabs>
+          <w:tab w:val="left" w:pos="1440"/>
+        </w:tabs>
+        <w:ind w:left="720"/>
+      </w:pPr>
+      <w:r>
+        <w:t xml:space="preserve">c. </w:t>
+      </w:r>
+      <w:proofErr w:type="gramStart"/>
+      <w:r>
+        <w:t>minimize</w:t>
+      </w:r>
+      <w:proofErr w:type="gramEnd"/>
+      <w:r>
+        <w:t xml:space="preserve"> variance of happiness</w:t>
+      </w:r>
+    </w:p>
+    <w:p>
+      <w:pPr>
+        <w:tabs>
+          <w:tab w:val="left" w:pos="1440"/>
+        </w:tabs>
+        <w:ind w:left="720"/>
+      </w:pPr>
+      <w:r>
+        <w:t>d. meet specific work experience, slot type (2hr vs 4hr) and other requirements</w:t>
+      </w:r>
+    </w:p>
+    <w:p>
+      <w:pPr>
+        <w:tabs>
+          <w:tab w:val="left" w:pos="1440"/>
+        </w:tabs>
+        <w:ind w:left="720"/>
+      </w:pPr>
+      <w:r>
+        <w:t xml:space="preserve">e. </w:t>
+      </w:r>
+      <w:proofErr w:type="gramStart"/>
+      <w:r>
+        <w:t>maximize</w:t>
+      </w:r>
+      <w:proofErr w:type="gramEnd"/>
+      <w:r>
+        <w:t xml:space="preserve"> flexibility and ease of use for adding future features (</w:t>
+      </w:r>
+      <w:r>
+        <w:t>TA</w:t>
+      </w:r>
+      <w:r>
+        <w:t xml:space="preserve"> </w:t>
+      </w:r>
+      <w:r>
+        <w:t>rating</w:t>
+      </w:r>
+      <w:r>
+        <w:t xml:space="preserve"> based on efficiency and other metrics)</w:t>
+      </w:r>
+    </w:p>
+    <w:p>
+      <w:pPr>
+        <w:tabs>
+          <w:tab w:val="left" w:pos="1440"/>
+        </w:tabs>
+      </w:pPr>
+      <w:r>
+        <w:t xml:space="preserve">3. </w:t>
+      </w:r>
+      <w:r>
+        <w:t xml:space="preserve">Explain a problem in </w:t>
+      </w:r>
+      <w:r>
+        <w:t xml:space="preserve">my </w:t>
+      </w:r>
+      <w:r>
+        <w:t>implement</w:t>
+      </w:r>
+      <w:r>
+        <w:t>ation of</w:t>
+      </w:r>
+      <w:r>
+        <w:t xml:space="preserve"> max weight matching algorithm</w:t>
+      </w:r>
+    </w:p>
+    <w:p>
+      <w:pPr>
+        <w:tabs>
+          <w:tab w:val="left" w:pos="1440"/>
+        </w:tabs>
+      </w:pPr>
+      <w:r>
+        <w:t xml:space="preserve">4. </w:t>
+      </w:r>
+      <w:r>
+        <w:t>Explain the current edge weighing function</w:t>
+      </w:r>
+    </w:p>
+    <w:p>
+      <w:pPr>
+        <w:tabs>
+          <w:tab w:val="left" w:pos="1440"/>
+        </w:tabs>
+        <w:ind w:left="720"/>
+      </w:pPr>
+      <w:r>
+        <w:t>a. discuss how it aligns with main goals</w:t>
+      </w:r>
+    </w:p>
+    <w:p>
+      <w:pPr>
+        <w:tabs>
+          <w:tab w:val="left" w:pos="1440"/>
+        </w:tabs>
+        <w:ind w:left="720"/>
+      </w:pPr>
+      <w:r>
+        <w:t>b. thoughts on how to improve</w:t>
+      </w:r>
+      <w:r>
+        <w:t xml:space="preserve"> based on psychological intuition of mini survey data</w:t>
+      </w:r>
+    </w:p>
+    <w:p>
+      <w:pPr>
+        <w:tabs>
+          <w:tab w:val="left" w:pos="1440"/>
+        </w:tabs>
+      </w:pPr>
+      <w:r>
+        <w:t xml:space="preserve">5. </w:t>
+      </w:r>
+      <w:r>
+        <w:t>Pros and Cons of max weight matching and “Aaron’s” algorithms</w:t>
+      </w:r>
+    </w:p>
+    <w:p>
+      <w:pPr>
+        <w:tabs>
+          <w:tab w:val="left" w:pos="1440"/>
+        </w:tabs>
+        <w:ind w:left="720"/>
+      </w:pPr>
+      <w:r>
+        <w:t xml:space="preserve">a. </w:t>
+      </w:r>
+      <w:r>
+        <w:t>my brief list</w:t>
+      </w:r>
+      <w:r>
+        <w:t xml:space="preserve"> of thoughts</w:t>
+      </w:r>
+    </w:p>
+    <w:p>
+      <w:pPr>
+        <w:tabs>
+          <w:tab w:val="left" w:pos="1440"/>
+        </w:tabs>
+        <w:ind w:left="720"/>
+      </w:pPr>
+      <w:r>
+        <w:t>b. comparison of statistics</w:t>
+      </w:r>
+    </w:p>
+    <w:p>
+      <w:pPr>
+        <w:tabs>
+          <w:tab w:val="left" w:pos="1440"/>
+        </w:tabs>
+        <w:ind w:left="720"/>
+      </w:pPr>
+      <w:r>
+        <w:t>c</w:t>
+      </w:r>
+      <w:r>
+        <w:t>.</w:t>
+      </w:r>
+      <w:r>
+        <w:t xml:space="preserve"> discussion of more statistics to use to evaluate</w:t>
+      </w:r>
+    </w:p>
+    <w:p>
+      <w:pPr>
+        <w:tabs>
+          <w:tab w:val="left" w:pos="1440"/>
+        </w:tabs>
+      </w:pPr>
+      <w:r>
+        <w:t xml:space="preserve">6. </w:t>
+      </w:r>
+      <w:r>
+        <w:t>Next steps</w:t>
+      </w:r>
+    </w:p>
+    <w:p>
+      <w:pPr>
+        <w:tabs>
+          <w:tab w:val="left" w:pos="1440"/>
+        </w:tabs>
+        <w:ind w:left="720"/>
+      </w:pPr>
+      <w:r>
+        <w:t>a.</w:t>
+      </w:r>
+      <w:r>
+        <w:t xml:space="preserve"> </w:t>
+      </w:r>
+      <w:r>
+        <w:t>working on presentation for showing Shirley and Maia</w:t>
+      </w:r>
+    </w:p>
+    <w:p>
+      <w:pPr>
+        <w:tabs>
+          <w:tab w:val="left" w:pos="1440"/>
+        </w:tabs>
+        <w:ind w:left="720"/>
+      </w:pPr>
+      <w:r>
+        <w:t>b. thoughts on how to implement “soft” constraints</w:t>
+      </w:r>
+    </w:p>
+    <w:p>
+      <w:pPr>
+        <w:tabs>
+          <w:tab w:val="left" w:pos="1440"/>
+        </w:tabs>
+        <w:ind w:left="720"/>
+      </w:pPr>
+      <w:r>
+        <w:t>c</w:t>
+      </w:r>
+      <w:r>
+        <w:t>.</w:t>
+      </w:r>
+      <w:r>
+        <w:t xml:space="preserve"> </w:t>
+      </w:r>
+      <w:r>
+        <w:t>“taking it across the finish line”</w:t>
+      </w:r>
+    </w:p>
+    <w:p>
+      <w:pPr>
+        <w:tabs>
+          <w:tab w:val="left" w:pos="1440"/>
+        </w:tabs>
+        <w:ind w:left="720"/>
+      </w:pPr>
+      <w:r>
+        <w:t xml:space="preserve">d. how to elicit </w:t>
+      </w:r>
+      <w:r>
+        <w:t>student feedback</w:t>
+      </w:r>
+    </w:p>
+    <w:p>
+      <w:pPr>
+        <w:tabs>
+          <w:tab w:val="left" w:pos="1440"/>
+        </w:tabs>
+        <w:ind w:left="720"/>
+      </w:pPr>
     </w:p>
     <w:sectPr>
       <w:pgSz w:w="12240" w:h="15840"/>
@@ -455,6 +2176,273 @@
 <file path=word/numbering.xml><?xml version="1.0" encoding="utf-8"?>
 <w:numbering xmlns:wpc="http://schemas.microsoft.com/office/word/2010/wordprocessingCanvas" xmlns:cx="http://schemas.microsoft.com/office/drawing/2014/chartex" xmlns:cx1="http://schemas.microsoft.com/office/drawing/2015/9/8/chartex" xmlns:cx2="http://schemas.microsoft.com/office/drawing/2015/10/21/chartex" xmlns:cx3="http://schemas.microsoft.com/office/drawing/2016/5/9/chartex" xmlns:cx4="http://schemas.microsoft.com/office/drawing/2016/5/10/chartex" xmlns:cx5="http://schemas.microsoft.com/office/drawing/2016/5/11/chartex" xmlns:cx6="http://schemas.microsoft.com/office/drawing/2016/5/12/chartex" xmlns:cx7="http://schemas.microsoft.com/office/drawing/2016/5/13/chartex" xmlns:cx8="http://schemas.microsoft.com/office/drawing/2016/5/14/chartex" xmlns:mc="http://schemas.openxmlformats.org/markup-compatibility/2006" xmlns:aink="http://schemas.microsoft.com/office/drawing/2016/ink" xmlns:am3d="http://schemas.microsoft.com/office/drawing/2017/model3d" xmlns:o="urn:schemas-microsoft-com:office:office" xmlns:r="http://schemas.openxmlformats.org/officeDocument/2006/relationships" xmlns:m="http://schemas.openxmlformats.org/officeDocument/2006/math" xmlns:v="urn:schemas-microsoft-com:vml" xmlns:wp14="http://schemas.microsoft.com/office/word/2010/wordprocessingDrawing" xmlns:wp="http://schemas.openxmlformats.org/drawingml/2006/wordprocessingDrawing" xmlns:w10="urn:schemas-microsoft-com:office:word" xmlns:w="http://schemas.openxmlformats.org/wordprocessingml/2006/main" xmlns:w14="http://schemas.microsoft.com/office/word/2010/wordml" xmlns:w15="http://schemas.microsoft.com/office/word/2012/wordml" xmlns:w16cex="http://schemas.microsoft.com/office/word/2018/wordml/cex" xmlns:w16cid="http://schemas.microsoft.com/office/word/2016/wordml/cid" xmlns:w16="http://schemas.microsoft.com/office/word/2018/wordml" xmlns:w16se="http://schemas.microsoft.com/office/word/2015/wordml/symex" xmlns:wpg="http://schemas.microsoft.com/office/word/2010/wordprocessingGroup" xmlns:wpi="http://schemas.microsoft.com/office/word/2010/wordprocessingInk" xmlns:wne="http://schemas.microsoft.com/office/word/2006/wordml" xmlns:wps="http://schemas.microsoft.com/office/word/2010/wordprocessingShape" mc:Ignorable="w14 w15 w16se w16cid w16 w16cex wp14">
   <w:abstractNum w:abstractNumId="0" w15:restartNumberingAfterBreak="0">
+    <w:nsid w:val="003E09A3"/>
+    <w:multiLevelType w:val="hybridMultilevel"/>
+    <w:tmpl w:val="01903E4A"/>
+    <w:lvl w:ilvl="0" w:tplc="0409000F">
+      <w:start w:val="1"/>
+      <w:numFmt w:val="decimal"/>
+      <w:lvlText w:val="%1."/>
+      <w:lvlJc w:val="left"/>
+      <w:pPr>
+        <w:ind w:left="720" w:hanging="360"/>
+      </w:pPr>
+      <w:rPr>
+        <w:rFonts w:hint="default"/>
+      </w:rPr>
+    </w:lvl>
+    <w:lvl w:ilvl="1" w:tplc="04090019" w:tentative="1">
+      <w:start w:val="1"/>
+      <w:numFmt w:val="lowerLetter"/>
+      <w:lvlText w:val="%2."/>
+      <w:lvlJc w:val="left"/>
+      <w:pPr>
+        <w:ind w:left="1440" w:hanging="360"/>
+      </w:pPr>
+    </w:lvl>
+    <w:lvl w:ilvl="2" w:tplc="0409001B" w:tentative="1">
+      <w:start w:val="1"/>
+      <w:numFmt w:val="lowerRoman"/>
+      <w:lvlText w:val="%3."/>
+      <w:lvlJc w:val="right"/>
+      <w:pPr>
+        <w:ind w:left="2160" w:hanging="180"/>
+      </w:pPr>
+    </w:lvl>
+    <w:lvl w:ilvl="3" w:tplc="0409000F" w:tentative="1">
+      <w:start w:val="1"/>
+      <w:numFmt w:val="decimal"/>
+      <w:lvlText w:val="%4."/>
+      <w:lvlJc w:val="left"/>
+      <w:pPr>
+        <w:ind w:left="2880" w:hanging="360"/>
+      </w:pPr>
+    </w:lvl>
+    <w:lvl w:ilvl="4" w:tplc="04090019" w:tentative="1">
+      <w:start w:val="1"/>
+      <w:numFmt w:val="lowerLetter"/>
+      <w:lvlText w:val="%5."/>
+      <w:lvlJc w:val="left"/>
+      <w:pPr>
+        <w:ind w:left="3600" w:hanging="360"/>
+      </w:pPr>
+    </w:lvl>
+    <w:lvl w:ilvl="5" w:tplc="0409001B" w:tentative="1">
+      <w:start w:val="1"/>
+      <w:numFmt w:val="lowerRoman"/>
+      <w:lvlText w:val="%6."/>
+      <w:lvlJc w:val="right"/>
+      <w:pPr>
+        <w:ind w:left="4320" w:hanging="180"/>
+      </w:pPr>
+    </w:lvl>
+    <w:lvl w:ilvl="6" w:tplc="0409000F" w:tentative="1">
+      <w:start w:val="1"/>
+      <w:numFmt w:val="decimal"/>
+      <w:lvlText w:val="%7."/>
+      <w:lvlJc w:val="left"/>
+      <w:pPr>
+        <w:ind w:left="5040" w:hanging="360"/>
+      </w:pPr>
+    </w:lvl>
+    <w:lvl w:ilvl="7" w:tplc="04090019" w:tentative="1">
+      <w:start w:val="1"/>
+      <w:numFmt w:val="lowerLetter"/>
+      <w:lvlText w:val="%8."/>
+      <w:lvlJc w:val="left"/>
+      <w:pPr>
+        <w:ind w:left="5760" w:hanging="360"/>
+      </w:pPr>
+    </w:lvl>
+    <w:lvl w:ilvl="8" w:tplc="0409001B" w:tentative="1">
+      <w:start w:val="1"/>
+      <w:numFmt w:val="lowerRoman"/>
+      <w:lvlText w:val="%9."/>
+      <w:lvlJc w:val="right"/>
+      <w:pPr>
+        <w:ind w:left="6480" w:hanging="180"/>
+      </w:pPr>
+    </w:lvl>
+  </w:abstractNum>
+  <w:abstractNum w:abstractNumId="1" w15:restartNumberingAfterBreak="0">
+    <w:nsid w:val="0F335BA3"/>
+    <w:multiLevelType w:val="hybridMultilevel"/>
+    <w:tmpl w:val="8D686F52"/>
+    <w:lvl w:ilvl="0" w:tplc="0409000F">
+      <w:start w:val="1"/>
+      <w:numFmt w:val="decimal"/>
+      <w:lvlText w:val="%1."/>
+      <w:lvlJc w:val="left"/>
+      <w:pPr>
+        <w:ind w:left="720" w:hanging="360"/>
+      </w:pPr>
+      <w:rPr>
+        <w:rFonts w:hint="default"/>
+      </w:rPr>
+    </w:lvl>
+    <w:lvl w:ilvl="1" w:tplc="04090019" w:tentative="1">
+      <w:start w:val="1"/>
+      <w:numFmt w:val="lowerLetter"/>
+      <w:lvlText w:val="%2."/>
+      <w:lvlJc w:val="left"/>
+      <w:pPr>
+        <w:ind w:left="1440" w:hanging="360"/>
+      </w:pPr>
+    </w:lvl>
+    <w:lvl w:ilvl="2" w:tplc="0409001B" w:tentative="1">
+      <w:start w:val="1"/>
+      <w:numFmt w:val="lowerRoman"/>
+      <w:lvlText w:val="%3."/>
+      <w:lvlJc w:val="right"/>
+      <w:pPr>
+        <w:ind w:left="2160" w:hanging="180"/>
+      </w:pPr>
+    </w:lvl>
+    <w:lvl w:ilvl="3" w:tplc="0409000F" w:tentative="1">
+      <w:start w:val="1"/>
+      <w:numFmt w:val="decimal"/>
+      <w:lvlText w:val="%4."/>
+      <w:lvlJc w:val="left"/>
+      <w:pPr>
+        <w:ind w:left="2880" w:hanging="360"/>
+      </w:pPr>
+    </w:lvl>
+    <w:lvl w:ilvl="4" w:tplc="04090019" w:tentative="1">
+      <w:start w:val="1"/>
+      <w:numFmt w:val="lowerLetter"/>
+      <w:lvlText w:val="%5."/>
+      <w:lvlJc w:val="left"/>
+      <w:pPr>
+        <w:ind w:left="3600" w:hanging="360"/>
+      </w:pPr>
+    </w:lvl>
+    <w:lvl w:ilvl="5" w:tplc="0409001B" w:tentative="1">
+      <w:start w:val="1"/>
+      <w:numFmt w:val="lowerRoman"/>
+      <w:lvlText w:val="%6."/>
+      <w:lvlJc w:val="right"/>
+      <w:pPr>
+        <w:ind w:left="4320" w:hanging="180"/>
+      </w:pPr>
+    </w:lvl>
+    <w:lvl w:ilvl="6" w:tplc="0409000F" w:tentative="1">
+      <w:start w:val="1"/>
+      <w:numFmt w:val="decimal"/>
+      <w:lvlText w:val="%7."/>
+      <w:lvlJc w:val="left"/>
+      <w:pPr>
+        <w:ind w:left="5040" w:hanging="360"/>
+      </w:pPr>
+    </w:lvl>
+    <w:lvl w:ilvl="7" w:tplc="04090019" w:tentative="1">
+      <w:start w:val="1"/>
+      <w:numFmt w:val="lowerLetter"/>
+      <w:lvlText w:val="%8."/>
+      <w:lvlJc w:val="left"/>
+      <w:pPr>
+        <w:ind w:left="5760" w:hanging="360"/>
+      </w:pPr>
+    </w:lvl>
+    <w:lvl w:ilvl="8" w:tplc="0409001B" w:tentative="1">
+      <w:start w:val="1"/>
+      <w:numFmt w:val="lowerRoman"/>
+      <w:lvlText w:val="%9."/>
+      <w:lvlJc w:val="right"/>
+      <w:pPr>
+        <w:ind w:left="6480" w:hanging="180"/>
+      </w:pPr>
+    </w:lvl>
+  </w:abstractNum>
+  <w:abstractNum w:abstractNumId="2" w15:restartNumberingAfterBreak="0">
+    <w:nsid w:val="158D63E5"/>
+    <w:multiLevelType w:val="hybridMultilevel"/>
+    <w:tmpl w:val="99CE0756"/>
+    <w:lvl w:ilvl="0" w:tplc="0409000F">
+      <w:start w:val="1"/>
+      <w:numFmt w:val="decimal"/>
+      <w:lvlText w:val="%1."/>
+      <w:lvlJc w:val="left"/>
+      <w:pPr>
+        <w:ind w:left="720" w:hanging="360"/>
+      </w:pPr>
+      <w:rPr>
+        <w:rFonts w:hint="default"/>
+      </w:rPr>
+    </w:lvl>
+    <w:lvl w:ilvl="1" w:tplc="04090019" w:tentative="1">
+      <w:start w:val="1"/>
+      <w:numFmt w:val="lowerLetter"/>
+      <w:lvlText w:val="%2."/>
+      <w:lvlJc w:val="left"/>
+      <w:pPr>
+        <w:ind w:left="1440" w:hanging="360"/>
+      </w:pPr>
+    </w:lvl>
+    <w:lvl w:ilvl="2" w:tplc="0409001B" w:tentative="1">
+      <w:start w:val="1"/>
+      <w:numFmt w:val="lowerRoman"/>
+      <w:lvlText w:val="%3."/>
+      <w:lvlJc w:val="right"/>
+      <w:pPr>
+        <w:ind w:left="2160" w:hanging="180"/>
+      </w:pPr>
+    </w:lvl>
+    <w:lvl w:ilvl="3" w:tplc="0409000F" w:tentative="1">
+      <w:start w:val="1"/>
+      <w:numFmt w:val="decimal"/>
+      <w:lvlText w:val="%4."/>
+      <w:lvlJc w:val="left"/>
+      <w:pPr>
+        <w:ind w:left="2880" w:hanging="360"/>
+      </w:pPr>
+    </w:lvl>
+    <w:lvl w:ilvl="4" w:tplc="04090019" w:tentative="1">
+      <w:start w:val="1"/>
+      <w:numFmt w:val="lowerLetter"/>
+      <w:lvlText w:val="%5."/>
+      <w:lvlJc w:val="left"/>
+      <w:pPr>
+        <w:ind w:left="3600" w:hanging="360"/>
+      </w:pPr>
+    </w:lvl>
+    <w:lvl w:ilvl="5" w:tplc="0409001B" w:tentative="1">
+      <w:start w:val="1"/>
+      <w:numFmt w:val="lowerRoman"/>
+      <w:lvlText w:val="%6."/>
+      <w:lvlJc w:val="right"/>
+      <w:pPr>
+        <w:ind w:left="4320" w:hanging="180"/>
+      </w:pPr>
+    </w:lvl>
+    <w:lvl w:ilvl="6" w:tplc="0409000F" w:tentative="1">
+      <w:start w:val="1"/>
+      <w:numFmt w:val="decimal"/>
+      <w:lvlText w:val="%7."/>
+      <w:lvlJc w:val="left"/>
+      <w:pPr>
+        <w:ind w:left="5040" w:hanging="360"/>
+      </w:pPr>
+    </w:lvl>
+    <w:lvl w:ilvl="7" w:tplc="04090019" w:tentative="1">
+      <w:start w:val="1"/>
+      <w:numFmt w:val="lowerLetter"/>
+      <w:lvlText w:val="%8."/>
+      <w:lvlJc w:val="left"/>
+      <w:pPr>
+        <w:ind w:left="5760" w:hanging="360"/>
+      </w:pPr>
+    </w:lvl>
+    <w:lvl w:ilvl="8" w:tplc="0409001B" w:tentative="1">
+      <w:start w:val="1"/>
+      <w:numFmt w:val="lowerRoman"/>
+      <w:lvlText w:val="%9."/>
+      <w:lvlJc w:val="right"/>
+      <w:pPr>
+        <w:ind w:left="6480" w:hanging="180"/>
+      </w:pPr>
+    </w:lvl>
+  </w:abstractNum>
+  <w:abstractNum w:abstractNumId="3" w15:restartNumberingAfterBreak="0">
     <w:nsid w:val="25207131"/>
     <w:multiLevelType w:val="hybridMultilevel"/>
     <w:tmpl w:val="025CEF26"/>
@@ -543,8 +2531,109 @@
       </w:pPr>
     </w:lvl>
   </w:abstractNum>
+  <w:abstractNum w:abstractNumId="4" w15:restartNumberingAfterBreak="0">
+    <w:nsid w:val="375F053A"/>
+    <w:multiLevelType w:val="hybridMultilevel"/>
+    <w:tmpl w:val="48DA2256"/>
+    <w:lvl w:ilvl="0" w:tplc="0409000F">
+      <w:start w:val="1"/>
+      <w:numFmt w:val="decimal"/>
+      <w:lvlText w:val="%1."/>
+      <w:lvlJc w:val="left"/>
+      <w:pPr>
+        <w:ind w:left="720" w:hanging="360"/>
+      </w:pPr>
+      <w:rPr>
+        <w:rFonts w:hint="default"/>
+      </w:rPr>
+    </w:lvl>
+    <w:lvl w:ilvl="1" w:tplc="04090019" w:tentative="1">
+      <w:start w:val="1"/>
+      <w:numFmt w:val="lowerLetter"/>
+      <w:lvlText w:val="%2."/>
+      <w:lvlJc w:val="left"/>
+      <w:pPr>
+        <w:ind w:left="1440" w:hanging="360"/>
+      </w:pPr>
+    </w:lvl>
+    <w:lvl w:ilvl="2" w:tplc="0409001B" w:tentative="1">
+      <w:start w:val="1"/>
+      <w:numFmt w:val="lowerRoman"/>
+      <w:lvlText w:val="%3."/>
+      <w:lvlJc w:val="right"/>
+      <w:pPr>
+        <w:ind w:left="2160" w:hanging="180"/>
+      </w:pPr>
+    </w:lvl>
+    <w:lvl w:ilvl="3" w:tplc="0409000F" w:tentative="1">
+      <w:start w:val="1"/>
+      <w:numFmt w:val="decimal"/>
+      <w:lvlText w:val="%4."/>
+      <w:lvlJc w:val="left"/>
+      <w:pPr>
+        <w:ind w:left="2880" w:hanging="360"/>
+      </w:pPr>
+    </w:lvl>
+    <w:lvl w:ilvl="4" w:tplc="04090019" w:tentative="1">
+      <w:start w:val="1"/>
+      <w:numFmt w:val="lowerLetter"/>
+      <w:lvlText w:val="%5."/>
+      <w:lvlJc w:val="left"/>
+      <w:pPr>
+        <w:ind w:left="3600" w:hanging="360"/>
+      </w:pPr>
+    </w:lvl>
+    <w:lvl w:ilvl="5" w:tplc="0409001B" w:tentative="1">
+      <w:start w:val="1"/>
+      <w:numFmt w:val="lowerRoman"/>
+      <w:lvlText w:val="%6."/>
+      <w:lvlJc w:val="right"/>
+      <w:pPr>
+        <w:ind w:left="4320" w:hanging="180"/>
+      </w:pPr>
+    </w:lvl>
+    <w:lvl w:ilvl="6" w:tplc="0409000F" w:tentative="1">
+      <w:start w:val="1"/>
+      <w:numFmt w:val="decimal"/>
+      <w:lvlText w:val="%7."/>
+      <w:lvlJc w:val="left"/>
+      <w:pPr>
+        <w:ind w:left="5040" w:hanging="360"/>
+      </w:pPr>
+    </w:lvl>
+    <w:lvl w:ilvl="7" w:tplc="04090019" w:tentative="1">
+      <w:start w:val="1"/>
+      <w:numFmt w:val="lowerLetter"/>
+      <w:lvlText w:val="%8."/>
+      <w:lvlJc w:val="left"/>
+      <w:pPr>
+        <w:ind w:left="5760" w:hanging="360"/>
+      </w:pPr>
+    </w:lvl>
+    <w:lvl w:ilvl="8" w:tplc="0409001B" w:tentative="1">
+      <w:start w:val="1"/>
+      <w:numFmt w:val="lowerRoman"/>
+      <w:lvlText w:val="%9."/>
+      <w:lvlJc w:val="right"/>
+      <w:pPr>
+        <w:ind w:left="6480" w:hanging="180"/>
+      </w:pPr>
+    </w:lvl>
+  </w:abstractNum>
   <w:num w:numId="1">
+    <w:abstractNumId w:val="3"/>
+  </w:num>
+  <w:num w:numId="2">
     <w:abstractNumId w:val="0"/>
+  </w:num>
+  <w:num w:numId="3">
+    <w:abstractNumId w:val="2"/>
+  </w:num>
+  <w:num w:numId="4">
+    <w:abstractNumId w:val="1"/>
+  </w:num>
+  <w:num w:numId="5">
+    <w:abstractNumId w:val="4"/>
   </w:num>
 </w:numbering>
 </file>
@@ -944,6 +3033,7 @@
   <w:style w:type="character" w:default="1" w:styleId="DefaultParagraphFont">
     <w:name w:val="Default Paragraph Font"/>
     <w:uiPriority w:val="1"/>
+    <w:semiHidden/>
     <w:unhideWhenUsed/>
   </w:style>
   <w:style w:type="table" w:default="1" w:styleId="TableNormal">
@@ -986,6 +3076,45 @@
     <w:rsid w:val="00FF07B0"/>
     <w:rPr>
       <w:color w:val="808080"/>
+    </w:rPr>
+  </w:style>
+  <w:style w:type="character" w:styleId="Hyperlink">
+    <w:name w:val="Hyperlink"/>
+    <w:basedOn w:val="DefaultParagraphFont"/>
+    <w:uiPriority w:val="99"/>
+    <w:unhideWhenUsed/>
+    <w:rsid w:val="00392D5E"/>
+    <w:rPr>
+      <w:color w:val="0563C1" w:themeColor="hyperlink"/>
+      <w:u w:val="single"/>
+    </w:rPr>
+  </w:style>
+  <w:style w:type="table" w:styleId="TableGrid">
+    <w:name w:val="Table Grid"/>
+    <w:basedOn w:val="TableNormal"/>
+    <w:uiPriority w:val="39"/>
+    <w:rsid w:val="000A6360"/>
+    <w:tblPr>
+      <w:tblBorders>
+        <w:top w:val="single" w:sz="4" w:space="0" w:color="auto"/>
+        <w:left w:val="single" w:sz="4" w:space="0" w:color="auto"/>
+        <w:bottom w:val="single" w:sz="4" w:space="0" w:color="auto"/>
+        <w:right w:val="single" w:sz="4" w:space="0" w:color="auto"/>
+        <w:insideH w:val="single" w:sz="4" w:space="0" w:color="auto"/>
+        <w:insideV w:val="single" w:sz="4" w:space="0" w:color="auto"/>
+      </w:tblBorders>
+    </w:tblPr>
+  </w:style>
+  <w:style w:type="character" w:styleId="FollowedHyperlink">
+    <w:name w:val="FollowedHyperlink"/>
+    <w:basedOn w:val="DefaultParagraphFont"/>
+    <w:uiPriority w:val="99"/>
+    <w:semiHidden/>
+    <w:unhideWhenUsed/>
+    <w:rsid w:val="00CB622E"/>
+    <w:rPr>
+      <w:color w:val="954F72" w:themeColor="followedHyperlink"/>
+      <w:u w:val="single"/>
     </w:rPr>
   </w:style>
 </w:styles>

</xml_diff>